<commit_message>
modified:   examples/data_table.do 	modified:   examples/data_table.docx 	modified:   index.html 	modified:   sc_gp100m_weight.png
</commit_message>
<xml_diff>
--- a/examples/data_table.docx
+++ b/examples/data_table.docx
@@ -1,8 +1,8 @@
 
 <file path=word/document.xml><?xml version="1.0" encoding="utf-8"?>
-<w:document xmlns:w="http://schemas.openxmlformats.org/wordprocessingml/2006/main" xmlns:m="http://schemas.openxmlformats.org/officeDocument/2006/math" xmlns:r="http://schemas.openxmlformats.org/officeDocument/2006/relationships" xmlns:w14="http://schemas.microsoft.com/office/word/2010/wordml" xmlns:wp="http://schemas.openxmlformats.org/drawingml/2006/wordprocessingDrawing" xmlns:a="http://schemas.openxmlformats.org/drawingml/2006/main" xmlns:w15="http://schemas.microsoft.com/office/word/2012/wordml" xmlns:mc="http://schemas.openxmlformats.org/markup-compatibility/2006" xmlns:ns9="http://schemas.openxmlformats.org/schemaLibrary/2006/main" xmlns:wne="http://schemas.microsoft.com/office/word/2006/wordml" xmlns:c="http://schemas.openxmlformats.org/drawingml/2006/chart" xmlns:ns12="http://schemas.openxmlformats.org/drawingml/2006/chartDrawing" xmlns:dgm="http://schemas.openxmlformats.org/drawingml/2006/diagram" xmlns:pic="http://schemas.openxmlformats.org/drawingml/2006/picture" xmlns:xdr="http://schemas.openxmlformats.org/drawingml/2006/spreadsheetDrawing" xmlns:dsp="http://schemas.microsoft.com/office/drawing/2008/diagram" xmlns:ns17="urn:schemas-microsoft-com:office:excel" xmlns:o="urn:schemas-microsoft-com:office:office" xmlns:v="urn:schemas-microsoft-com:vml" xmlns:w10="urn:schemas-microsoft-com:office:word" xmlns:ns21="urn:schemas-microsoft-com:office:powerpoint" xmlns:ns23="http://schemas.microsoft.com/office/2006/coverPageProps" xmlns:odx="http://opendope.org/xpaths" xmlns:odc="http://opendope.org/conditions" xmlns:odq="http://opendope.org/questions" xmlns:oda="http://opendope.org/answers" xmlns:odi="http://opendope.org/components" xmlns:odgm="http://opendope.org/SmartArt/DataHierarchy" xmlns:ns30="http://schemas.openxmlformats.org/officeDocument/2006/bibliography" xmlns:ns31="http://schemas.openxmlformats.org/drawingml/2006/compatibility" xmlns:ns32="http://schemas.openxmlformats.org/drawingml/2006/lockedCanvas" mc:Ignorable="w14 w15">
+<w:document xmlns:r="http://schemas.openxmlformats.org/officeDocument/2006/relationships" xmlns:w="http://schemas.openxmlformats.org/wordprocessingml/2006/main" xmlns:w15="http://schemas.microsoft.com/office/word/2012/wordml" xmlns:w14="http://schemas.microsoft.com/office/word/2010/wordml" xmlns:wp="http://schemas.openxmlformats.org/drawingml/2006/wordprocessingDrawing" xmlns:a="http://schemas.openxmlformats.org/drawingml/2006/main" xmlns:m="http://schemas.openxmlformats.org/officeDocument/2006/math" xmlns:mc="http://schemas.openxmlformats.org/markup-compatibility/2006" xmlns:ns9="http://schemas.openxmlformats.org/schemaLibrary/2006/main" xmlns:wne="http://schemas.microsoft.com/office/word/2006/wordml" xmlns:c="http://schemas.openxmlformats.org/drawingml/2006/chart" xmlns:ns12="http://schemas.openxmlformats.org/drawingml/2006/chartDrawing" xmlns:dgm="http://schemas.openxmlformats.org/drawingml/2006/diagram" xmlns:pic="http://schemas.openxmlformats.org/drawingml/2006/picture" xmlns:xdr="http://schemas.openxmlformats.org/drawingml/2006/spreadsheetDrawing" xmlns:dsp="http://schemas.microsoft.com/office/drawing/2008/diagram" xmlns:ns17="urn:schemas-microsoft-com:office:excel" xmlns:o="urn:schemas-microsoft-com:office:office" xmlns:v="urn:schemas-microsoft-com:vml" xmlns:w10="urn:schemas-microsoft-com:office:word" xmlns:ns21="urn:schemas-microsoft-com:office:powerpoint" xmlns:ns23="http://schemas.microsoft.com/office/2006/coverPageProps" xmlns:odx="http://opendope.org/xpaths" xmlns:odc="http://opendope.org/conditions" xmlns:odq="http://opendope.org/questions" xmlns:oda="http://opendope.org/answers" xmlns:odi="http://opendope.org/components" xmlns:odgm="http://opendope.org/SmartArt/DataHierarchy" xmlns:ns30="http://schemas.openxmlformats.org/officeDocument/2006/bibliography" xmlns:ns31="http://schemas.openxmlformats.org/drawingml/2006/compatibility" xmlns:ns32="http://schemas.openxmlformats.org/drawingml/2006/lockedCanvas" mc:Ignorable="w14 w15">
   <w:body>
-    <w:p w14:paraId="99a8ce7" w14:textId="99a8ce7">
+    <w:p w14:paraId="833a580" w14:textId="833a580">
       <w:pPr>
         <w:pStyle w:val="Heading1"/>
         <w15:collapsed w:val="false"/>
@@ -14,7 +14,7 @@
         <w:t xml:space="preserve"/>
       </w:r>
       <w:r>
-        <w:t xml:space="preserve">Produce a table from saved dataset from -esttab-</w:t>
+        <w:t xml:space="preserve">用esttab生成表格</w:t>
       </w:r>
     </w:p>
     <w:tbl>
@@ -36,74 +36,33 @@
               <w:spacing w:after="0"/>
             </w:pPr>
             <w:r>
-              <w:t xml:space="preserve">Regression table using -esttab-</w:t>
-            </w:r>
-          </w:p>
-        </w:tc>
-        <w:tc>
-          <w:tcPr>
-            <w:tcW w:w="3120" w:type="dxa"/>
-          </w:tcPr>
-          <w:p>
-            <w:pPr>
-              <w:spacing w:after="0"/>
-            </w:pPr>
-            <w:r>
-              <w:t xml:space="preserve"/>
-            </w:r>
-          </w:p>
-        </w:tc>
-        <w:tc>
-          <w:tcPr>
-            <w:tcW w:w="3120" w:type="dxa"/>
-          </w:tcPr>
-          <w:p>
-            <w:pPr>
-              <w:spacing w:after="0"/>
-            </w:pPr>
-            <w:r>
-              <w:t xml:space="preserve"/>
-            </w:r>
-          </w:p>
-        </w:tc>
-      </w:tr>
-      <w:tr>
-        <w:tc>
-          <w:tcPr>
-            <w:tcW w:w="3120" w:type="dxa"/>
-          </w:tcPr>
-          <w:p>
-            <w:pPr>
-              <w:spacing w:after="0"/>
-            </w:pPr>
-            <w:r>
-              <w:t xml:space="preserve"/>
-            </w:r>
-          </w:p>
-        </w:tc>
-        <w:tc>
-          <w:tcPr>
-            <w:tcW w:w="3120" w:type="dxa"/>
-          </w:tcPr>
-          <w:p>
-            <w:pPr>
-              <w:spacing w:after="0"/>
-            </w:pPr>
-            <w:r>
-              <w:t xml:space="preserve">Model 1</w:t>
-            </w:r>
-          </w:p>
-        </w:tc>
-        <w:tc>
-          <w:tcPr>
-            <w:tcW w:w="3120" w:type="dxa"/>
-          </w:tcPr>
-          <w:p>
-            <w:pPr>
-              <w:spacing w:after="0"/>
-            </w:pPr>
-            <w:r>
-              <w:t xml:space="preserve">Model 2</w:t>
+              <w:t xml:space="preserve"/>
+            </w:r>
+          </w:p>
+        </w:tc>
+        <w:tc>
+          <w:tcPr>
+            <w:tcW w:w="3120" w:type="dxa"/>
+          </w:tcPr>
+          <w:p>
+            <w:pPr>
+              <w:spacing w:after="0"/>
+            </w:pPr>
+            <w:r>
+              <w:t xml:space="preserve">模型 1</w:t>
+            </w:r>
+          </w:p>
+        </w:tc>
+        <w:tc>
+          <w:tcPr>
+            <w:tcW w:w="3120" w:type="dxa"/>
+          </w:tcPr>
+          <w:p>
+            <w:pPr>
+              <w:spacing w:after="0"/>
+            </w:pPr>
+            <w:r>
+              <w:t xml:space="preserve">模型 2</w:t>
             </w:r>
           </w:p>
         </w:tc>
@@ -159,33 +118,33 @@
               <w:spacing w:after="0"/>
             </w:pPr>
             <w:r>
-              <w:t xml:space="preserve">Weight (lbs.)</w:t>
-            </w:r>
-          </w:p>
-        </w:tc>
-        <w:tc>
-          <w:tcPr>
-            <w:tcW w:w="3120" w:type="dxa"/>
-          </w:tcPr>
-          <w:p>
-            <w:pPr>
-              <w:spacing w:after="0"/>
-            </w:pPr>
-            <w:r>
-              <w:t xml:space="preserve">0.001***</w:t>
-            </w:r>
-          </w:p>
-        </w:tc>
-        <w:tc>
-          <w:tcPr>
-            <w:tcW w:w="3120" w:type="dxa"/>
-          </w:tcPr>
-          <w:p>
-            <w:pPr>
-              <w:spacing w:after="0"/>
-            </w:pPr>
-            <w:r>
-              <w:t xml:space="preserve">0.001***</w:t>
+              <w:t xml:space="preserve">重量(公斤)</w:t>
+            </w:r>
+          </w:p>
+        </w:tc>
+        <w:tc>
+          <w:tcPr>
+            <w:tcW w:w="3120" w:type="dxa"/>
+          </w:tcPr>
+          <w:p>
+            <w:pPr>
+              <w:spacing w:after="0"/>
+            </w:pPr>
+            <w:r>
+              <w:t xml:space="preserve">0.003***</w:t>
+            </w:r>
+          </w:p>
+        </w:tc>
+        <w:tc>
+          <w:tcPr>
+            <w:tcW w:w="3120" w:type="dxa"/>
+          </w:tcPr>
+          <w:p>
+            <w:pPr>
+              <w:spacing w:after="0"/>
+            </w:pPr>
+            <w:r>
+              <w:t xml:space="preserve">0.003***</w:t>
             </w:r>
           </w:p>
         </w:tc>
@@ -241,7 +200,7 @@
               <w:spacing w:after="0"/>
             </w:pPr>
             <w:r>
-              <w:t xml:space="preserve">Gear Ratio</w:t>
+              <w:t xml:space="preserve">变速比</w:t>
             </w:r>
           </w:p>
         </w:tc>
@@ -323,33 +282,33 @@
               <w:spacing w:after="0"/>
             </w:pPr>
             <w:r>
-              <w:t xml:space="preserve">Turn Circle (ft.) </w:t>
-            </w:r>
-          </w:p>
-        </w:tc>
-        <w:tc>
-          <w:tcPr>
-            <w:tcW w:w="3120" w:type="dxa"/>
-          </w:tcPr>
-          <w:p>
-            <w:pPr>
-              <w:spacing w:after="0"/>
-            </w:pPr>
-            <w:r>
-              <w:t xml:space="preserve">0.024</w:t>
-            </w:r>
-          </w:p>
-        </w:tc>
-        <w:tc>
-          <w:tcPr>
-            <w:tcW w:w="3120" w:type="dxa"/>
-          </w:tcPr>
-          <w:p>
-            <w:pPr>
-              <w:spacing w:after="0"/>
-            </w:pPr>
-            <w:r>
-              <w:t xml:space="preserve">0.061</w:t>
+              <w:t xml:space="preserve">转弯半径(米) </w:t>
+            </w:r>
+          </w:p>
+        </w:tc>
+        <w:tc>
+          <w:tcPr>
+            <w:tcW w:w="3120" w:type="dxa"/>
+          </w:tcPr>
+          <w:p>
+            <w:pPr>
+              <w:spacing w:after="0"/>
+            </w:pPr>
+            <w:r>
+              <w:t xml:space="preserve">0.080</w:t>
+            </w:r>
+          </w:p>
+        </w:tc>
+        <w:tc>
+          <w:tcPr>
+            <w:tcW w:w="3120" w:type="dxa"/>
+          </w:tcPr>
+          <w:p>
+            <w:pPr>
+              <w:spacing w:after="0"/>
+            </w:pPr>
+            <w:r>
+              <w:t xml:space="preserve">0.201</w:t>
             </w:r>
           </w:p>
         </w:tc>
@@ -405,7 +364,7 @@
               <w:spacing w:after="0"/>
             </w:pPr>
             <w:r>
-              <w:t xml:space="preserve">Car type</w:t>
+              <w:t xml:space="preserve">国籍</w:t>
             </w:r>
           </w:p>
         </w:tc>
@@ -779,7 +738,7 @@
 </file>
 
 <file path=word/styles.xml><?xml version="1.0" encoding="utf-8"?>
-<w:styles xmlns:w="http://schemas.openxmlformats.org/wordprocessingml/2006/main" xmlns:m="http://schemas.openxmlformats.org/officeDocument/2006/math" xmlns:r="http://schemas.openxmlformats.org/officeDocument/2006/relationships" xmlns:w14="http://schemas.microsoft.com/office/word/2010/wordml" xmlns:wp="http://schemas.openxmlformats.org/drawingml/2006/wordprocessingDrawing" xmlns:a="http://schemas.openxmlformats.org/drawingml/2006/main" xmlns:w15="http://schemas.microsoft.com/office/word/2012/wordml" xmlns:mc="http://schemas.openxmlformats.org/markup-compatibility/2006" xmlns:ns9="http://schemas.openxmlformats.org/schemaLibrary/2006/main" xmlns:wne="http://schemas.microsoft.com/office/word/2006/wordml" xmlns:c="http://schemas.openxmlformats.org/drawingml/2006/chart" xmlns:ns12="http://schemas.openxmlformats.org/drawingml/2006/chartDrawing" xmlns:dgm="http://schemas.openxmlformats.org/drawingml/2006/diagram" xmlns:pic="http://schemas.openxmlformats.org/drawingml/2006/picture" xmlns:xdr="http://schemas.openxmlformats.org/drawingml/2006/spreadsheetDrawing" xmlns:dsp="http://schemas.microsoft.com/office/drawing/2008/diagram" xmlns:ns17="urn:schemas-microsoft-com:office:excel" xmlns:o="urn:schemas-microsoft-com:office:office" xmlns:v="urn:schemas-microsoft-com:vml" xmlns:w10="urn:schemas-microsoft-com:office:word" xmlns:ns21="urn:schemas-microsoft-com:office:powerpoint" xmlns:ns23="http://schemas.microsoft.com/office/2006/coverPageProps" xmlns:odx="http://opendope.org/xpaths" xmlns:odc="http://opendope.org/conditions" xmlns:odq="http://opendope.org/questions" xmlns:oda="http://opendope.org/answers" xmlns:odi="http://opendope.org/components" xmlns:odgm="http://opendope.org/SmartArt/DataHierarchy" xmlns:ns30="http://schemas.openxmlformats.org/officeDocument/2006/bibliography" xmlns:ns31="http://schemas.openxmlformats.org/drawingml/2006/compatibility" xmlns:ns32="http://schemas.openxmlformats.org/drawingml/2006/lockedCanvas">
+<w:styles xmlns:r="http://schemas.openxmlformats.org/officeDocument/2006/relationships" xmlns:w="http://schemas.openxmlformats.org/wordprocessingml/2006/main" xmlns:w15="http://schemas.microsoft.com/office/word/2012/wordml" xmlns:w14="http://schemas.microsoft.com/office/word/2010/wordml" xmlns:wp="http://schemas.openxmlformats.org/drawingml/2006/wordprocessingDrawing" xmlns:a="http://schemas.openxmlformats.org/drawingml/2006/main" xmlns:m="http://schemas.openxmlformats.org/officeDocument/2006/math" xmlns:mc="http://schemas.openxmlformats.org/markup-compatibility/2006" xmlns:ns9="http://schemas.openxmlformats.org/schemaLibrary/2006/main" xmlns:wne="http://schemas.microsoft.com/office/word/2006/wordml" xmlns:c="http://schemas.openxmlformats.org/drawingml/2006/chart" xmlns:ns12="http://schemas.openxmlformats.org/drawingml/2006/chartDrawing" xmlns:dgm="http://schemas.openxmlformats.org/drawingml/2006/diagram" xmlns:pic="http://schemas.openxmlformats.org/drawingml/2006/picture" xmlns:xdr="http://schemas.openxmlformats.org/drawingml/2006/spreadsheetDrawing" xmlns:dsp="http://schemas.microsoft.com/office/drawing/2008/diagram" xmlns:ns17="urn:schemas-microsoft-com:office:excel" xmlns:o="urn:schemas-microsoft-com:office:office" xmlns:v="urn:schemas-microsoft-com:vml" xmlns:w10="urn:schemas-microsoft-com:office:word" xmlns:ns21="urn:schemas-microsoft-com:office:powerpoint" xmlns:ns23="http://schemas.microsoft.com/office/2006/coverPageProps" xmlns:odx="http://opendope.org/xpaths" xmlns:odc="http://opendope.org/conditions" xmlns:odq="http://opendope.org/questions" xmlns:oda="http://opendope.org/answers" xmlns:odi="http://opendope.org/components" xmlns:odgm="http://opendope.org/SmartArt/DataHierarchy" xmlns:ns30="http://schemas.openxmlformats.org/officeDocument/2006/bibliography" xmlns:ns31="http://schemas.openxmlformats.org/drawingml/2006/compatibility" xmlns:ns32="http://schemas.openxmlformats.org/drawingml/2006/lockedCanvas">
   <w:docDefaults>
     <w:rPrDefault>
       <w:rPr>

</xml_diff>